<commit_message>
Modificada la memoria con el enlace de la página
</commit_message>
<xml_diff>
--- a/MemoriaP3_AOP_AMM.docx
+++ b/MemoriaP3_AOP_AMM.docx
@@ -1233,7 +1233,6 @@
           <w:pPr>
             <w:pStyle w:val="TDC1"/>
             <w:tabs>
-              <w:tab w:val="left" w:pos="390"/>
               <w:tab w:val="right" w:leader="dot" w:pos="8494"/>
             </w:tabs>
             <w:rPr>
@@ -1263,34 +1262,14 @@
             </w:rPr>
             <w:fldChar w:fldCharType="separate"/>
           </w:r>
-          <w:hyperlink w:anchor="_Toc103246618" w:history="1">
+          <w:hyperlink w:anchor="_Toc103624798" w:history="1">
             <w:r>
               <w:rPr>
                 <w:rStyle w:val="Hipervnculo"/>
                 <w:noProof/>
                 <w:lang w:val="en-001"/>
               </w:rPr>
-              <w:t>1.</w:t>
-            </w:r>
-            <w:r>
-              <w:rPr>
-                <w:rFonts w:eastAsiaTheme="minorEastAsia" w:cstheme="minorBidi"/>
-                <w:b w:val="0"/>
-                <w:bCs w:val="0"/>
-                <w:caps w:val="0"/>
-                <w:noProof/>
-                <w:u w:val="none"/>
-                <w:lang w:eastAsia="es-ES"/>
-              </w:rPr>
-              <w:tab/>
-            </w:r>
-            <w:r>
-              <w:rPr>
-                <w:rStyle w:val="Hipervnculo"/>
-                <w:noProof/>
-                <w:lang w:val="en-001"/>
-              </w:rPr>
-              <w:t>Idea para el Proyecto</w:t>
+              <w:t>Idea para el Proyecto.</w:t>
             </w:r>
             <w:r>
               <w:rPr>
@@ -1311,7 +1290,7 @@
                 <w:noProof/>
                 <w:webHidden/>
               </w:rPr>
-              <w:instrText xml:space="preserve"> PAGEREF _Toc103246618 \h </w:instrText>
+              <w:instrText xml:space="preserve"> PAGEREF _Toc103624798 \h </w:instrText>
             </w:r>
             <w:r>
               <w:rPr>
@@ -1331,7 +1310,528 @@
                 <w:noProof/>
                 <w:webHidden/>
               </w:rPr>
-              <w:t>1</w:t>
+              <w:t>2</w:t>
+            </w:r>
+            <w:r>
+              <w:rPr>
+                <w:noProof/>
+                <w:webHidden/>
+              </w:rPr>
+              <w:fldChar w:fldCharType="end"/>
+            </w:r>
+          </w:hyperlink>
+        </w:p>
+        <w:p>
+          <w:pPr>
+            <w:pStyle w:val="TDC1"/>
+            <w:tabs>
+              <w:tab w:val="right" w:leader="dot" w:pos="8494"/>
+            </w:tabs>
+            <w:rPr>
+              <w:rFonts w:eastAsiaTheme="minorEastAsia" w:cstheme="minorBidi"/>
+              <w:b w:val="0"/>
+              <w:bCs w:val="0"/>
+              <w:caps w:val="0"/>
+              <w:noProof/>
+              <w:u w:val="none"/>
+              <w:lang w:eastAsia="es-ES"/>
+            </w:rPr>
+          </w:pPr>
+          <w:hyperlink w:anchor="_Toc103624799" w:history="1">
+            <w:r>
+              <w:rPr>
+                <w:rStyle w:val="Hipervnculo"/>
+                <w:noProof/>
+                <w:lang w:val="en-001"/>
+              </w:rPr>
+              <w:t>Problemas y soluciones.</w:t>
+            </w:r>
+            <w:r>
+              <w:rPr>
+                <w:noProof/>
+                <w:webHidden/>
+              </w:rPr>
+              <w:tab/>
+            </w:r>
+            <w:r>
+              <w:rPr>
+                <w:noProof/>
+                <w:webHidden/>
+              </w:rPr>
+              <w:fldChar w:fldCharType="begin"/>
+            </w:r>
+            <w:r>
+              <w:rPr>
+                <w:noProof/>
+                <w:webHidden/>
+              </w:rPr>
+              <w:instrText xml:space="preserve"> PAGEREF _Toc103624799 \h </w:instrText>
+            </w:r>
+            <w:r>
+              <w:rPr>
+                <w:noProof/>
+                <w:webHidden/>
+              </w:rPr>
+            </w:r>
+            <w:r>
+              <w:rPr>
+                <w:noProof/>
+                <w:webHidden/>
+              </w:rPr>
+              <w:fldChar w:fldCharType="separate"/>
+            </w:r>
+            <w:r>
+              <w:rPr>
+                <w:noProof/>
+                <w:webHidden/>
+              </w:rPr>
+              <w:t>3</w:t>
+            </w:r>
+            <w:r>
+              <w:rPr>
+                <w:noProof/>
+                <w:webHidden/>
+              </w:rPr>
+              <w:fldChar w:fldCharType="end"/>
+            </w:r>
+          </w:hyperlink>
+        </w:p>
+        <w:p>
+          <w:pPr>
+            <w:pStyle w:val="TDC1"/>
+            <w:tabs>
+              <w:tab w:val="right" w:leader="dot" w:pos="8494"/>
+            </w:tabs>
+            <w:rPr>
+              <w:rFonts w:eastAsiaTheme="minorEastAsia" w:cstheme="minorBidi"/>
+              <w:b w:val="0"/>
+              <w:bCs w:val="0"/>
+              <w:caps w:val="0"/>
+              <w:noProof/>
+              <w:u w:val="none"/>
+              <w:lang w:eastAsia="es-ES"/>
+            </w:rPr>
+          </w:pPr>
+          <w:hyperlink w:anchor="_Toc103624800" w:history="1">
+            <w:r>
+              <w:rPr>
+                <w:rStyle w:val="Hipervnculo"/>
+                <w:noProof/>
+                <w:lang w:val="en-001"/>
+              </w:rPr>
+              <w:t>Validadores y resultados.</w:t>
+            </w:r>
+            <w:r>
+              <w:rPr>
+                <w:noProof/>
+                <w:webHidden/>
+              </w:rPr>
+              <w:tab/>
+            </w:r>
+            <w:r>
+              <w:rPr>
+                <w:noProof/>
+                <w:webHidden/>
+              </w:rPr>
+              <w:fldChar w:fldCharType="begin"/>
+            </w:r>
+            <w:r>
+              <w:rPr>
+                <w:noProof/>
+                <w:webHidden/>
+              </w:rPr>
+              <w:instrText xml:space="preserve"> PAGEREF _Toc103624800 \h </w:instrText>
+            </w:r>
+            <w:r>
+              <w:rPr>
+                <w:noProof/>
+                <w:webHidden/>
+              </w:rPr>
+            </w:r>
+            <w:r>
+              <w:rPr>
+                <w:noProof/>
+                <w:webHidden/>
+              </w:rPr>
+              <w:fldChar w:fldCharType="separate"/>
+            </w:r>
+            <w:r>
+              <w:rPr>
+                <w:noProof/>
+                <w:webHidden/>
+              </w:rPr>
+              <w:t>3</w:t>
+            </w:r>
+            <w:r>
+              <w:rPr>
+                <w:noProof/>
+                <w:webHidden/>
+              </w:rPr>
+              <w:fldChar w:fldCharType="end"/>
+            </w:r>
+          </w:hyperlink>
+        </w:p>
+        <w:p>
+          <w:pPr>
+            <w:pStyle w:val="TDC2"/>
+            <w:tabs>
+              <w:tab w:val="right" w:leader="dot" w:pos="8494"/>
+            </w:tabs>
+            <w:rPr>
+              <w:rFonts w:eastAsiaTheme="minorEastAsia" w:cstheme="minorBidi"/>
+              <w:b w:val="0"/>
+              <w:bCs w:val="0"/>
+              <w:smallCaps w:val="0"/>
+              <w:noProof/>
+              <w:lang w:eastAsia="es-ES"/>
+            </w:rPr>
+          </w:pPr>
+          <w:hyperlink w:anchor="_Toc103624801" w:history="1">
+            <w:r>
+              <w:rPr>
+                <w:rStyle w:val="Hipervnculo"/>
+                <w:noProof/>
+                <w:lang w:val="en-001"/>
+              </w:rPr>
+              <w:t>Website Grader</w:t>
+            </w:r>
+            <w:r>
+              <w:rPr>
+                <w:noProof/>
+                <w:webHidden/>
+              </w:rPr>
+              <w:tab/>
+            </w:r>
+            <w:r>
+              <w:rPr>
+                <w:noProof/>
+                <w:webHidden/>
+              </w:rPr>
+              <w:fldChar w:fldCharType="begin"/>
+            </w:r>
+            <w:r>
+              <w:rPr>
+                <w:noProof/>
+                <w:webHidden/>
+              </w:rPr>
+              <w:instrText xml:space="preserve"> PAGEREF _Toc103624801 \h </w:instrText>
+            </w:r>
+            <w:r>
+              <w:rPr>
+                <w:noProof/>
+                <w:webHidden/>
+              </w:rPr>
+            </w:r>
+            <w:r>
+              <w:rPr>
+                <w:noProof/>
+                <w:webHidden/>
+              </w:rPr>
+              <w:fldChar w:fldCharType="separate"/>
+            </w:r>
+            <w:r>
+              <w:rPr>
+                <w:noProof/>
+                <w:webHidden/>
+              </w:rPr>
+              <w:t>3</w:t>
+            </w:r>
+            <w:r>
+              <w:rPr>
+                <w:noProof/>
+                <w:webHidden/>
+              </w:rPr>
+              <w:fldChar w:fldCharType="end"/>
+            </w:r>
+          </w:hyperlink>
+        </w:p>
+        <w:p>
+          <w:pPr>
+            <w:pStyle w:val="TDC2"/>
+            <w:tabs>
+              <w:tab w:val="right" w:leader="dot" w:pos="8494"/>
+            </w:tabs>
+            <w:rPr>
+              <w:rFonts w:eastAsiaTheme="minorEastAsia" w:cstheme="minorBidi"/>
+              <w:b w:val="0"/>
+              <w:bCs w:val="0"/>
+              <w:smallCaps w:val="0"/>
+              <w:noProof/>
+              <w:lang w:eastAsia="es-ES"/>
+            </w:rPr>
+          </w:pPr>
+          <w:hyperlink w:anchor="_Toc103624802" w:history="1">
+            <w:r>
+              <w:rPr>
+                <w:rStyle w:val="Hipervnculo"/>
+                <w:noProof/>
+                <w:lang w:val="en-001"/>
+              </w:rPr>
+              <w:t>WAVE</w:t>
+            </w:r>
+            <w:r>
+              <w:rPr>
+                <w:noProof/>
+                <w:webHidden/>
+              </w:rPr>
+              <w:tab/>
+            </w:r>
+            <w:r>
+              <w:rPr>
+                <w:noProof/>
+                <w:webHidden/>
+              </w:rPr>
+              <w:fldChar w:fldCharType="begin"/>
+            </w:r>
+            <w:r>
+              <w:rPr>
+                <w:noProof/>
+                <w:webHidden/>
+              </w:rPr>
+              <w:instrText xml:space="preserve"> PAGEREF _Toc103624802 \h </w:instrText>
+            </w:r>
+            <w:r>
+              <w:rPr>
+                <w:noProof/>
+                <w:webHidden/>
+              </w:rPr>
+            </w:r>
+            <w:r>
+              <w:rPr>
+                <w:noProof/>
+                <w:webHidden/>
+              </w:rPr>
+              <w:fldChar w:fldCharType="separate"/>
+            </w:r>
+            <w:r>
+              <w:rPr>
+                <w:noProof/>
+                <w:webHidden/>
+              </w:rPr>
+              <w:t>5</w:t>
+            </w:r>
+            <w:r>
+              <w:rPr>
+                <w:noProof/>
+                <w:webHidden/>
+              </w:rPr>
+              <w:fldChar w:fldCharType="end"/>
+            </w:r>
+          </w:hyperlink>
+        </w:p>
+        <w:p>
+          <w:pPr>
+            <w:pStyle w:val="TDC2"/>
+            <w:tabs>
+              <w:tab w:val="right" w:leader="dot" w:pos="8494"/>
+            </w:tabs>
+            <w:rPr>
+              <w:rFonts w:eastAsiaTheme="minorEastAsia" w:cstheme="minorBidi"/>
+              <w:b w:val="0"/>
+              <w:bCs w:val="0"/>
+              <w:smallCaps w:val="0"/>
+              <w:noProof/>
+              <w:lang w:eastAsia="es-ES"/>
+            </w:rPr>
+          </w:pPr>
+          <w:hyperlink w:anchor="_Toc103624803" w:history="1">
+            <w:r>
+              <w:rPr>
+                <w:rStyle w:val="Hipervnculo"/>
+                <w:noProof/>
+                <w:lang w:val="en-001"/>
+              </w:rPr>
+              <w:t>Funcional Accesibility Evaluator</w:t>
+            </w:r>
+            <w:r>
+              <w:rPr>
+                <w:noProof/>
+                <w:webHidden/>
+              </w:rPr>
+              <w:tab/>
+            </w:r>
+            <w:r>
+              <w:rPr>
+                <w:noProof/>
+                <w:webHidden/>
+              </w:rPr>
+              <w:fldChar w:fldCharType="begin"/>
+            </w:r>
+            <w:r>
+              <w:rPr>
+                <w:noProof/>
+                <w:webHidden/>
+              </w:rPr>
+              <w:instrText xml:space="preserve"> PAGEREF _Toc103624803 \h </w:instrText>
+            </w:r>
+            <w:r>
+              <w:rPr>
+                <w:noProof/>
+                <w:webHidden/>
+              </w:rPr>
+            </w:r>
+            <w:r>
+              <w:rPr>
+                <w:noProof/>
+                <w:webHidden/>
+              </w:rPr>
+              <w:fldChar w:fldCharType="separate"/>
+            </w:r>
+            <w:r>
+              <w:rPr>
+                <w:noProof/>
+                <w:webHidden/>
+              </w:rPr>
+              <w:t>6</w:t>
+            </w:r>
+            <w:r>
+              <w:rPr>
+                <w:noProof/>
+                <w:webHidden/>
+              </w:rPr>
+              <w:fldChar w:fldCharType="end"/>
+            </w:r>
+          </w:hyperlink>
+        </w:p>
+        <w:p>
+          <w:pPr>
+            <w:pStyle w:val="TDC2"/>
+            <w:tabs>
+              <w:tab w:val="right" w:leader="dot" w:pos="8494"/>
+            </w:tabs>
+            <w:rPr>
+              <w:rFonts w:eastAsiaTheme="minorEastAsia" w:cstheme="minorBidi"/>
+              <w:b w:val="0"/>
+              <w:bCs w:val="0"/>
+              <w:smallCaps w:val="0"/>
+              <w:noProof/>
+              <w:lang w:eastAsia="es-ES"/>
+            </w:rPr>
+          </w:pPr>
+          <w:hyperlink w:anchor="_Toc103624804" w:history="1">
+            <w:r>
+              <w:rPr>
+                <w:rStyle w:val="Hipervnculo"/>
+                <w:noProof/>
+                <w:lang w:val="en-001"/>
+              </w:rPr>
+              <w:t>Analizador Web – OAW Ecuador</w:t>
+            </w:r>
+            <w:r>
+              <w:rPr>
+                <w:noProof/>
+                <w:webHidden/>
+              </w:rPr>
+              <w:tab/>
+            </w:r>
+            <w:r>
+              <w:rPr>
+                <w:noProof/>
+                <w:webHidden/>
+              </w:rPr>
+              <w:fldChar w:fldCharType="begin"/>
+            </w:r>
+            <w:r>
+              <w:rPr>
+                <w:noProof/>
+                <w:webHidden/>
+              </w:rPr>
+              <w:instrText xml:space="preserve"> PAGEREF _Toc103624804 \h </w:instrText>
+            </w:r>
+            <w:r>
+              <w:rPr>
+                <w:noProof/>
+                <w:webHidden/>
+              </w:rPr>
+            </w:r>
+            <w:r>
+              <w:rPr>
+                <w:noProof/>
+                <w:webHidden/>
+              </w:rPr>
+              <w:fldChar w:fldCharType="separate"/>
+            </w:r>
+            <w:r>
+              <w:rPr>
+                <w:noProof/>
+                <w:webHidden/>
+              </w:rPr>
+              <w:t>6</w:t>
+            </w:r>
+            <w:r>
+              <w:rPr>
+                <w:noProof/>
+                <w:webHidden/>
+              </w:rPr>
+              <w:fldChar w:fldCharType="end"/>
+            </w:r>
+          </w:hyperlink>
+        </w:p>
+        <w:p>
+          <w:pPr>
+            <w:pStyle w:val="TDC1"/>
+            <w:tabs>
+              <w:tab w:val="right" w:leader="dot" w:pos="8494"/>
+            </w:tabs>
+            <w:rPr>
+              <w:rFonts w:eastAsiaTheme="minorEastAsia" w:cstheme="minorBidi"/>
+              <w:b w:val="0"/>
+              <w:bCs w:val="0"/>
+              <w:caps w:val="0"/>
+              <w:noProof/>
+              <w:u w:val="none"/>
+              <w:lang w:eastAsia="es-ES"/>
+            </w:rPr>
+          </w:pPr>
+          <w:hyperlink w:anchor="_Toc103624805" w:history="1">
+            <w:r>
+              <w:rPr>
+                <w:rStyle w:val="Hipervnculo"/>
+                <w:noProof/>
+                <w:lang w:val="en-001"/>
+              </w:rPr>
+              <w:t>Conclusiones</w:t>
+            </w:r>
+            <w:r>
+              <w:rPr>
+                <w:noProof/>
+                <w:webHidden/>
+              </w:rPr>
+              <w:tab/>
+            </w:r>
+            <w:r>
+              <w:rPr>
+                <w:noProof/>
+                <w:webHidden/>
+              </w:rPr>
+              <w:fldChar w:fldCharType="begin"/>
+            </w:r>
+            <w:r>
+              <w:rPr>
+                <w:noProof/>
+                <w:webHidden/>
+              </w:rPr>
+              <w:instrText xml:space="preserve"> PAGEREF _Toc103624805 \h </w:instrText>
+            </w:r>
+            <w:r>
+              <w:rPr>
+                <w:noProof/>
+                <w:webHidden/>
+              </w:rPr>
+            </w:r>
+            <w:r>
+              <w:rPr>
+                <w:noProof/>
+                <w:webHidden/>
+              </w:rPr>
+              <w:fldChar w:fldCharType="separate"/>
+            </w:r>
+            <w:r>
+              <w:rPr>
+                <w:noProof/>
+                <w:webHidden/>
+              </w:rPr>
+              <w:t>7</w:t>
             </w:r>
             <w:r>
               <w:rPr>
@@ -1407,235 +1907,263 @@
     </w:p>
     <w:p>
       <w:pPr>
+        <w:pStyle w:val="Default"/>
+        <w:rPr>
+          <w:sz w:val="22"/>
+          <w:szCs w:val="22"/>
+        </w:rPr>
+      </w:pPr>
+      <w:r>
+        <w:rPr>
+          <w:sz w:val="22"/>
+          <w:szCs w:val="22"/>
+        </w:rPr>
+        <w:lastRenderedPageBreak/>
+        <w:t xml:space="preserve">A lo largo de este documento se explicarán las dificultades que hemos tenido con la última práctica de Multimedia, que consistía en realizar una página web promocionando lo que quisiésemos con la condición de que fuese lo más accesible posible. </w:t>
+      </w:r>
+    </w:p>
+    <w:p>
+      <w:pPr>
         <w:ind w:firstLine="0"/>
+        <w:rPr>
+          <w:sz w:val="22"/>
+          <w:szCs w:val="22"/>
+          <w:lang w:val="en-001"/>
+        </w:rPr>
+      </w:pPr>
+      <w:r>
+        <w:rPr>
+          <w:sz w:val="22"/>
+          <w:szCs w:val="22"/>
+        </w:rPr>
+        <w:t xml:space="preserve">Este proyecto se ha realizado con las herramientas </w:t>
+      </w:r>
+      <w:r>
+        <w:rPr>
+          <w:i/>
+          <w:iCs/>
+          <w:sz w:val="22"/>
+          <w:szCs w:val="22"/>
+        </w:rPr>
+        <w:t xml:space="preserve">Visual Studio </w:t>
+      </w:r>
+      <w:proofErr w:type="spellStart"/>
+      <w:r>
+        <w:rPr>
+          <w:i/>
+          <w:iCs/>
+          <w:sz w:val="22"/>
+          <w:szCs w:val="22"/>
+        </w:rPr>
+        <w:t>Code</w:t>
+      </w:r>
+      <w:proofErr w:type="spellEnd"/>
+      <w:r>
+        <w:rPr>
+          <w:i/>
+          <w:iCs/>
+          <w:sz w:val="22"/>
+          <w:szCs w:val="22"/>
+        </w:rPr>
+        <w:t>, GitHub</w:t>
+      </w:r>
+      <w:r>
+        <w:rPr>
+          <w:i/>
+          <w:iCs/>
+          <w:sz w:val="22"/>
+          <w:szCs w:val="22"/>
+          <w:lang w:val="en-001"/>
+        </w:rPr>
+        <w:t xml:space="preserve"> </w:t>
+      </w:r>
+      <w:r>
+        <w:rPr>
+          <w:sz w:val="22"/>
+          <w:szCs w:val="22"/>
+          <w:lang w:val="en-001"/>
+        </w:rPr>
+        <w:t xml:space="preserve">y </w:t>
+      </w:r>
+      <w:proofErr w:type="spellStart"/>
+      <w:r>
+        <w:rPr>
+          <w:sz w:val="22"/>
+          <w:szCs w:val="22"/>
+          <w:lang w:val="en-001"/>
+        </w:rPr>
+        <w:t>tecnologías</w:t>
+      </w:r>
+      <w:proofErr w:type="spellEnd"/>
+      <w:r>
+        <w:rPr>
+          <w:sz w:val="22"/>
+          <w:szCs w:val="22"/>
+          <w:lang w:val="en-001"/>
+        </w:rPr>
+        <w:t xml:space="preserve"> web </w:t>
+      </w:r>
+      <w:proofErr w:type="spellStart"/>
+      <w:r>
+        <w:rPr>
+          <w:sz w:val="22"/>
+          <w:szCs w:val="22"/>
+          <w:lang w:val="en-001"/>
+        </w:rPr>
+        <w:t>varias</w:t>
+      </w:r>
+      <w:proofErr w:type="spellEnd"/>
+      <w:r>
+        <w:rPr>
+          <w:sz w:val="22"/>
+          <w:szCs w:val="22"/>
+          <w:lang w:val="en-001"/>
+        </w:rPr>
+        <w:t xml:space="preserve"> (HTML, CSS, JS).</w:t>
+      </w:r>
+      <w:r>
+        <w:rPr>
+          <w:sz w:val="22"/>
+          <w:szCs w:val="22"/>
+          <w:lang w:val="en-001"/>
+        </w:rPr>
+        <w:t xml:space="preserve"> La </w:t>
+      </w:r>
+      <w:proofErr w:type="spellStart"/>
+      <w:r>
+        <w:rPr>
+          <w:sz w:val="22"/>
+          <w:szCs w:val="22"/>
+          <w:lang w:val="en-001"/>
+        </w:rPr>
+        <w:t>página</w:t>
+      </w:r>
+      <w:proofErr w:type="spellEnd"/>
+      <w:r>
+        <w:rPr>
+          <w:sz w:val="22"/>
+          <w:szCs w:val="22"/>
+          <w:lang w:val="en-001"/>
+        </w:rPr>
+        <w:t xml:space="preserve"> web se </w:t>
+      </w:r>
+      <w:proofErr w:type="spellStart"/>
+      <w:r>
+        <w:rPr>
+          <w:sz w:val="22"/>
+          <w:szCs w:val="22"/>
+          <w:lang w:val="en-001"/>
+        </w:rPr>
+        <w:t>puede</w:t>
+      </w:r>
+      <w:proofErr w:type="spellEnd"/>
+      <w:r>
+        <w:rPr>
+          <w:sz w:val="22"/>
+          <w:szCs w:val="22"/>
+          <w:lang w:val="en-001"/>
+        </w:rPr>
+        <w:t xml:space="preserve"> visitor </w:t>
+      </w:r>
+      <w:proofErr w:type="spellStart"/>
+      <w:r>
+        <w:rPr>
+          <w:sz w:val="22"/>
+          <w:szCs w:val="22"/>
+          <w:lang w:val="en-001"/>
+        </w:rPr>
+        <w:t>en</w:t>
+      </w:r>
+      <w:proofErr w:type="spellEnd"/>
+      <w:r>
+        <w:rPr>
+          <w:sz w:val="22"/>
+          <w:szCs w:val="22"/>
+          <w:lang w:val="en-001"/>
+        </w:rPr>
+        <w:t xml:space="preserve"> </w:t>
+      </w:r>
+      <w:proofErr w:type="spellStart"/>
+      <w:r>
+        <w:rPr>
+          <w:sz w:val="22"/>
+          <w:szCs w:val="22"/>
+          <w:lang w:val="en-001"/>
+        </w:rPr>
+        <w:t>el</w:t>
+      </w:r>
+      <w:proofErr w:type="spellEnd"/>
+      <w:r>
+        <w:rPr>
+          <w:sz w:val="22"/>
+          <w:szCs w:val="22"/>
+          <w:lang w:val="en-001"/>
+        </w:rPr>
+        <w:t xml:space="preserve"> </w:t>
+      </w:r>
+      <w:proofErr w:type="spellStart"/>
+      <w:r>
+        <w:rPr>
+          <w:sz w:val="22"/>
+          <w:szCs w:val="22"/>
+          <w:lang w:val="en-001"/>
+        </w:rPr>
+        <w:t>siguiente</w:t>
+      </w:r>
+      <w:proofErr w:type="spellEnd"/>
+      <w:r>
+        <w:rPr>
+          <w:sz w:val="22"/>
+          <w:szCs w:val="22"/>
+          <w:lang w:val="en-001"/>
+        </w:rPr>
+        <w:t xml:space="preserve"> enlace</w:t>
+      </w:r>
+      <w:r>
+        <w:rPr>
+          <w:sz w:val="22"/>
+          <w:szCs w:val="22"/>
+          <w:lang w:val="en-001"/>
+        </w:rPr>
+        <w:t xml:space="preserve"> </w:t>
+      </w:r>
+      <w:hyperlink r:id="rId11" w:history="1">
+        <w:r>
+          <w:rPr>
+            <w:rStyle w:val="Hipervnculo"/>
+            <w:sz w:val="22"/>
+            <w:szCs w:val="22"/>
+            <w:lang w:val="en-001"/>
+          </w:rPr>
+          <w:t>https://trackdays.000webhostapp.com/</w:t>
+        </w:r>
+      </w:hyperlink>
+    </w:p>
+    <w:p>
+      <w:pPr>
+        <w:ind w:firstLine="0"/>
+        <w:rPr>
+          <w:lang w:val="en-001"/>
+        </w:rPr>
       </w:pPr>
     </w:p>
     <w:p>
       <w:pPr>
-        <w:ind w:firstLine="0"/>
+        <w:pStyle w:val="Ttulo1"/>
+        <w:rPr>
+          <w:lang w:val="en-001"/>
+        </w:rPr>
       </w:pPr>
-    </w:p>
-    <w:p>
-      <w:pPr>
-        <w:ind w:firstLine="0"/>
-      </w:pPr>
-    </w:p>
-    <w:p>
-      <w:pPr>
-        <w:ind w:firstLine="0"/>
-      </w:pPr>
-    </w:p>
-    <w:p>
-      <w:pPr>
-        <w:ind w:firstLine="0"/>
-      </w:pPr>
-    </w:p>
-    <w:p>
-      <w:pPr>
-        <w:ind w:firstLine="0"/>
-      </w:pPr>
-    </w:p>
-    <w:p>
-      <w:pPr>
-        <w:ind w:firstLine="0"/>
-      </w:pPr>
-    </w:p>
-    <w:p>
-      <w:pPr>
-        <w:ind w:firstLine="0"/>
-      </w:pPr>
-    </w:p>
-    <w:p>
-      <w:pPr>
-        <w:ind w:firstLine="0"/>
-      </w:pPr>
-    </w:p>
-    <w:p>
-      <w:pPr>
-        <w:ind w:firstLine="0"/>
-      </w:pPr>
-    </w:p>
-    <w:p>
-      <w:pPr>
-        <w:pStyle w:val="Default"/>
-        <w:rPr>
-          <w:sz w:val="22"/>
-          <w:szCs w:val="22"/>
-        </w:rPr>
-      </w:pPr>
-      <w:r>
-        <w:rPr>
-          <w:sz w:val="22"/>
-          <w:szCs w:val="22"/>
-        </w:rPr>
-        <w:lastRenderedPageBreak/>
-        <w:t xml:space="preserve">A lo largo de este documento se explicarán las dificultades que hemos tenido con la última práctica de Multimedia, que consistía en realizar una página web promocionando lo que quisiésemos con la condición de que fuese lo más accesible posible. </w:t>
-      </w:r>
-    </w:p>
-    <w:p>
-      <w:pPr>
-        <w:ind w:firstLine="0"/>
-        <w:rPr>
-          <w:lang w:val="en-001"/>
-        </w:rPr>
-      </w:pPr>
-      <w:r>
-        <w:rPr>
-          <w:sz w:val="22"/>
-          <w:szCs w:val="22"/>
-        </w:rPr>
-        <w:t xml:space="preserve">Este proyecto se ha realizado con las herramientas </w:t>
-      </w:r>
-      <w:r>
-        <w:rPr>
-          <w:i/>
-          <w:iCs/>
-          <w:sz w:val="22"/>
-          <w:szCs w:val="22"/>
-        </w:rPr>
-        <w:t xml:space="preserve">Visual Studio </w:t>
-      </w:r>
-      <w:proofErr w:type="spellStart"/>
-      <w:r>
-        <w:rPr>
-          <w:i/>
-          <w:iCs/>
-          <w:sz w:val="22"/>
-          <w:szCs w:val="22"/>
-        </w:rPr>
-        <w:t>Code</w:t>
-      </w:r>
-      <w:proofErr w:type="spellEnd"/>
-      <w:r>
-        <w:rPr>
-          <w:i/>
-          <w:iCs/>
-          <w:sz w:val="22"/>
-          <w:szCs w:val="22"/>
-        </w:rPr>
-        <w:t>, GitHub</w:t>
-      </w:r>
-      <w:r>
-        <w:rPr>
-          <w:i/>
-          <w:iCs/>
-          <w:sz w:val="22"/>
-          <w:szCs w:val="22"/>
-          <w:lang w:val="en-001"/>
-        </w:rPr>
-        <w:t xml:space="preserve"> </w:t>
-      </w:r>
-      <w:r>
-        <w:rPr>
-          <w:sz w:val="22"/>
-          <w:szCs w:val="22"/>
-          <w:lang w:val="en-001"/>
-        </w:rPr>
-        <w:t xml:space="preserve">y </w:t>
-      </w:r>
-      <w:proofErr w:type="spellStart"/>
-      <w:r>
-        <w:rPr>
-          <w:sz w:val="22"/>
-          <w:szCs w:val="22"/>
-          <w:lang w:val="en-001"/>
-        </w:rPr>
-        <w:t>tecnologías</w:t>
-      </w:r>
-      <w:proofErr w:type="spellEnd"/>
-      <w:r>
-        <w:rPr>
-          <w:sz w:val="22"/>
-          <w:szCs w:val="22"/>
-          <w:lang w:val="en-001"/>
-        </w:rPr>
-        <w:t xml:space="preserve"> web </w:t>
-      </w:r>
-      <w:proofErr w:type="spellStart"/>
-      <w:r>
-        <w:rPr>
-          <w:sz w:val="22"/>
-          <w:szCs w:val="22"/>
-          <w:lang w:val="en-001"/>
-        </w:rPr>
-        <w:t>varias</w:t>
-      </w:r>
-      <w:proofErr w:type="spellEnd"/>
-      <w:r>
-        <w:rPr>
-          <w:sz w:val="22"/>
-          <w:szCs w:val="22"/>
-          <w:lang w:val="en-001"/>
-        </w:rPr>
-        <w:t xml:space="preserve"> (HTML, CSS, JS).</w:t>
-      </w:r>
-      <w:r>
-        <w:rPr>
-          <w:sz w:val="22"/>
-          <w:szCs w:val="22"/>
-          <w:lang w:val="en-001"/>
-        </w:rPr>
-        <w:t xml:space="preserve"> La </w:t>
-      </w:r>
-      <w:proofErr w:type="spellStart"/>
-      <w:r>
-        <w:rPr>
-          <w:sz w:val="22"/>
-          <w:szCs w:val="22"/>
-          <w:lang w:val="en-001"/>
-        </w:rPr>
-        <w:t>página</w:t>
-      </w:r>
-      <w:proofErr w:type="spellEnd"/>
-      <w:r>
-        <w:rPr>
-          <w:sz w:val="22"/>
-          <w:szCs w:val="22"/>
-          <w:lang w:val="en-001"/>
-        </w:rPr>
-        <w:t xml:space="preserve"> web se </w:t>
-      </w:r>
-      <w:proofErr w:type="spellStart"/>
-      <w:r>
-        <w:rPr>
-          <w:sz w:val="22"/>
-          <w:szCs w:val="22"/>
-          <w:lang w:val="en-001"/>
-        </w:rPr>
-        <w:t>puede</w:t>
-      </w:r>
-      <w:proofErr w:type="spellEnd"/>
-      <w:r>
-        <w:rPr>
-          <w:sz w:val="22"/>
-          <w:szCs w:val="22"/>
-          <w:lang w:val="en-001"/>
-        </w:rPr>
-        <w:t xml:space="preserve"> visitor </w:t>
-      </w:r>
-      <w:proofErr w:type="spellStart"/>
-      <w:r>
-        <w:rPr>
-          <w:sz w:val="22"/>
-          <w:szCs w:val="22"/>
-          <w:lang w:val="en-001"/>
-        </w:rPr>
-        <w:t>en</w:t>
-      </w:r>
-      <w:proofErr w:type="spellEnd"/>
-      <w:r>
-        <w:rPr>
-          <w:sz w:val="22"/>
-          <w:szCs w:val="22"/>
-          <w:lang w:val="en-001"/>
-        </w:rPr>
-        <w:t xml:space="preserve"> </w:t>
-      </w:r>
-      <w:proofErr w:type="spellStart"/>
-      <w:r>
-        <w:rPr>
-          <w:sz w:val="22"/>
-          <w:szCs w:val="22"/>
+      <w:bookmarkStart w:id="0" w:name="_Toc103624798"/>
+      <w:r>
+        <w:rPr>
+          <w:lang w:val="en-001"/>
+        </w:rPr>
+        <w:t xml:space="preserve">Idea para </w:t>
+      </w:r>
+      <w:proofErr w:type="spellStart"/>
+      <w:r>
+        <w:rPr>
           <w:lang w:val="en-001"/>
         </w:rPr>
         <w:t>el</w:t>
@@ -1643,66 +2171,17 @@
       <w:proofErr w:type="spellEnd"/>
       <w:r>
         <w:rPr>
-          <w:sz w:val="22"/>
-          <w:szCs w:val="22"/>
-          <w:lang w:val="en-001"/>
-        </w:rPr>
-        <w:t xml:space="preserve"> </w:t>
-      </w:r>
-      <w:proofErr w:type="spellStart"/>
-      <w:r>
-        <w:rPr>
-          <w:sz w:val="22"/>
-          <w:szCs w:val="22"/>
-          <w:lang w:val="en-001"/>
-        </w:rPr>
-        <w:t>siguiente</w:t>
-      </w:r>
-      <w:proofErr w:type="spellEnd"/>
-      <w:r>
-        <w:rPr>
-          <w:sz w:val="22"/>
-          <w:szCs w:val="22"/>
-          <w:lang w:val="en-001"/>
-        </w:rPr>
-        <w:t xml:space="preserve"> enlace</w:t>
-      </w:r>
-    </w:p>
-    <w:p>
-      <w:pPr>
-        <w:pStyle w:val="Ttulo1"/>
-        <w:rPr>
-          <w:lang w:val="en-001"/>
-        </w:rPr>
-      </w:pPr>
-      <w:bookmarkStart w:id="0" w:name="_Toc103246618"/>
-      <w:r>
-        <w:rPr>
-          <w:lang w:val="en-001"/>
-        </w:rPr>
-        <w:t xml:space="preserve">Idea para </w:t>
-      </w:r>
-      <w:proofErr w:type="spellStart"/>
-      <w:r>
-        <w:rPr>
-          <w:lang w:val="en-001"/>
-        </w:rPr>
-        <w:t>el</w:t>
-      </w:r>
-      <w:proofErr w:type="spellEnd"/>
-      <w:r>
-        <w:rPr>
           <w:lang w:val="en-001"/>
         </w:rPr>
         <w:t xml:space="preserve"> Proyecto</w:t>
       </w:r>
+      <w:r>
+        <w:rPr>
+          <w:lang w:val="en-001"/>
+        </w:rPr>
+        <w:t>.</w:t>
+      </w:r>
       <w:bookmarkEnd w:id="0"/>
-      <w:r>
-        <w:rPr>
-          <w:lang w:val="en-001"/>
-        </w:rPr>
-        <w:t>.</w:t>
-      </w:r>
     </w:p>
     <w:p>
       <w:pPr>
@@ -3194,6 +3673,7 @@
       </w:pPr>
       <w:r>
         <w:rPr>
+          <w:noProof/>
           <w:lang w:val="en-001"/>
         </w:rPr>
         <w:drawing>
@@ -3212,7 +3692,7 @@
                     <pic:cNvPicPr/>
                   </pic:nvPicPr>
                   <pic:blipFill>
-                    <a:blip r:embed="rId11"/>
+                    <a:blip r:embed="rId12"/>
                     <a:stretch>
                       <a:fillRect/>
                     </a:stretch>
@@ -3248,6 +3728,7 @@
           <w:lang w:val="en-001"/>
         </w:rPr>
       </w:pPr>
+      <w:bookmarkStart w:id="1" w:name="_Toc103624799"/>
       <w:proofErr w:type="spellStart"/>
       <w:r>
         <w:rPr>
@@ -3276,6 +3757,7 @@
         </w:rPr>
         <w:t>.</w:t>
       </w:r>
+      <w:bookmarkEnd w:id="1"/>
     </w:p>
     <w:p>
       <w:pPr>
@@ -3640,6 +4122,7 @@
           <w:lang w:val="en-001"/>
         </w:rPr>
       </w:pPr>
+      <w:bookmarkStart w:id="2" w:name="_Toc103624800"/>
       <w:proofErr w:type="spellStart"/>
       <w:r>
         <w:rPr>
@@ -3669,6 +4152,7 @@
         </w:rPr>
         <w:t>.</w:t>
       </w:r>
+      <w:bookmarkEnd w:id="2"/>
     </w:p>
     <w:p>
       <w:pPr>
@@ -4496,12 +4980,14 @@
           <w:lang w:val="en-001"/>
         </w:rPr>
       </w:pPr>
+      <w:bookmarkStart w:id="3" w:name="_Toc103624801"/>
       <w:r>
         <w:rPr>
           <w:lang w:val="en-001"/>
         </w:rPr>
         <w:t>Website Grader</w:t>
       </w:r>
+      <w:bookmarkEnd w:id="3"/>
     </w:p>
     <w:p>
       <w:pPr>
@@ -4791,6 +5277,7 @@
       </w:pPr>
       <w:r>
         <w:rPr>
+          <w:noProof/>
           <w:lang w:val="en-001"/>
         </w:rPr>
         <w:drawing>
@@ -4809,7 +5296,7 @@
                     <pic:cNvPicPr/>
                   </pic:nvPicPr>
                   <pic:blipFill>
-                    <a:blip r:embed="rId12"/>
+                    <a:blip r:embed="rId13"/>
                     <a:stretch>
                       <a:fillRect/>
                     </a:stretch>
@@ -5228,6 +5715,7 @@
           <w:lang w:val="en-001"/>
         </w:rPr>
       </w:pPr>
+      <w:bookmarkStart w:id="4" w:name="_Toc103624802"/>
       <w:r>
         <w:rPr>
           <w:lang w:val="en-001"/>
@@ -5235,6 +5723,14 @@
         <w:lastRenderedPageBreak/>
         <w:t>WAVE</w:t>
       </w:r>
+      <w:bookmarkEnd w:id="4"/>
+    </w:p>
+    <w:p>
+      <w:pPr>
+        <w:rPr>
+          <w:lang w:val="en-001"/>
+        </w:rPr>
+      </w:pPr>
     </w:p>
     <w:p>
       <w:pPr>
@@ -5245,6 +5741,7 @@
       </w:pPr>
       <w:r>
         <w:rPr>
+          <w:noProof/>
           <w:lang w:val="en-001"/>
         </w:rPr>
         <w:drawing>
@@ -5263,7 +5760,7 @@
                     <pic:cNvPicPr/>
                   </pic:nvPicPr>
                   <pic:blipFill>
-                    <a:blip r:embed="rId13"/>
+                    <a:blip r:embed="rId14"/>
                     <a:stretch>
                       <a:fillRect/>
                     </a:stretch>
@@ -5570,6 +6067,7 @@
           <w:lang w:val="en-001"/>
         </w:rPr>
       </w:pPr>
+      <w:bookmarkStart w:id="5" w:name="_Toc103624803"/>
       <w:proofErr w:type="spellStart"/>
       <w:r>
         <w:rPr>
@@ -5599,6 +6097,7 @@
         </w:rPr>
         <w:t xml:space="preserve"> Evaluator</w:t>
       </w:r>
+      <w:bookmarkEnd w:id="5"/>
     </w:p>
     <w:p>
       <w:pPr>
@@ -5902,6 +6401,7 @@
       </w:pPr>
       <w:r>
         <w:rPr>
+          <w:noProof/>
           <w:lang w:val="en-001"/>
         </w:rPr>
         <w:drawing>
@@ -5920,7 +6420,7 @@
                     <pic:cNvPicPr/>
                   </pic:nvPicPr>
                   <pic:blipFill>
-                    <a:blip r:embed="rId14"/>
+                    <a:blip r:embed="rId15"/>
                     <a:stretch>
                       <a:fillRect/>
                     </a:stretch>
@@ -5955,6 +6455,7 @@
           <w:lang w:val="en-001"/>
         </w:rPr>
       </w:pPr>
+      <w:bookmarkStart w:id="6" w:name="_Toc103624804"/>
       <w:proofErr w:type="spellStart"/>
       <w:r>
         <w:rPr>
@@ -5969,6 +6470,7 @@
         </w:rPr>
         <w:t xml:space="preserve"> Web – OAW Ecuador</w:t>
       </w:r>
+      <w:bookmarkEnd w:id="6"/>
     </w:p>
     <w:p>
       <w:pPr>
@@ -6153,6 +6655,7 @@
       </w:pPr>
       <w:r>
         <w:rPr>
+          <w:noProof/>
           <w:lang w:val="en-001"/>
         </w:rPr>
         <w:drawing>
@@ -6171,7 +6674,7 @@
                     <pic:cNvPicPr/>
                   </pic:nvPicPr>
                   <pic:blipFill>
-                    <a:blip r:embed="rId15"/>
+                    <a:blip r:embed="rId16"/>
                     <a:stretch>
                       <a:fillRect/>
                     </a:stretch>
@@ -6480,6 +6983,7 @@
           <w:lang w:val="en-001"/>
         </w:rPr>
       </w:pPr>
+      <w:bookmarkStart w:id="7" w:name="_Toc103624805"/>
       <w:proofErr w:type="spellStart"/>
       <w:r>
         <w:rPr>
@@ -6487,6 +6991,7 @@
         </w:rPr>
         <w:t>Conclusiones</w:t>
       </w:r>
+      <w:bookmarkEnd w:id="7"/>
       <w:proofErr w:type="spellEnd"/>
     </w:p>
     <w:p>
@@ -7398,8 +7903,8 @@
       </w:r>
     </w:p>
     <w:sectPr>
-      <w:headerReference w:type="default" r:id="rId16"/>
-      <w:footerReference w:type="default" r:id="rId17"/>
+      <w:headerReference w:type="default" r:id="rId17"/>
+      <w:footerReference w:type="default" r:id="rId18"/>
       <w:pgSz w:w="11906" w:h="16838"/>
       <w:pgMar w:top="1417" w:right="1701" w:bottom="1417" w:left="1701" w:header="708" w:footer="708" w:gutter="0"/>
       <w:pgNumType w:start="0"/>

</xml_diff>